<commit_message>
Added few login testcases.
</commit_message>
<xml_diff>
--- a/QA/CA2_ TestCase.docx
+++ b/QA/CA2_ TestCase.docx
@@ -347,6 +347,7 @@
         <w:tc>
           <w:tcPr>
             <w:tcW w:w="1246" w:type="dxa"/>
+            <w:vMerge w:val="restart"/>
           </w:tcPr>
           <w:p>
             <w:pPr>
@@ -363,6 +364,14 @@
               <w:t>1.</w:t>
             </w:r>
           </w:p>
+          <w:p>
+            <w:pPr>
+              <w:rPr>
+                <w:rFonts w:ascii="Arial" w:hAnsi="Arial" w:cs="Arial"/>
+                <w:sz w:val="20"/>
+              </w:rPr>
+            </w:pPr>
+          </w:p>
         </w:tc>
         <w:tc>
           <w:tcPr>
@@ -410,8 +419,29 @@
                 <w:sz w:val="20"/>
               </w:rPr>
             </w:pPr>
-            <w:bookmarkStart w:id="0" w:name="_GoBack"/>
-            <w:bookmarkEnd w:id="0"/>
+            <w:r>
+              <w:rPr>
+                <w:rFonts w:ascii="Arial" w:hAnsi="Arial" w:cs="Arial"/>
+                <w:sz w:val="20"/>
+              </w:rPr>
+              <w:t>Username: &lt;Administrator&gt;</w:t>
+            </w:r>
+          </w:p>
+          <w:p>
+            <w:pPr>
+              <w:spacing w:after="0" w:line="240" w:lineRule="auto"/>
+              <w:rPr>
+                <w:rFonts w:ascii="Arial" w:hAnsi="Arial" w:cs="Arial"/>
+                <w:sz w:val="20"/>
+              </w:rPr>
+            </w:pPr>
+            <w:r>
+              <w:rPr>
+                <w:rFonts w:ascii="Arial" w:hAnsi="Arial" w:cs="Arial"/>
+                <w:sz w:val="20"/>
+              </w:rPr>
+              <w:t>Password &lt;Pa$$w0rd&gt;</w:t>
+            </w:r>
           </w:p>
         </w:tc>
         <w:tc>
@@ -425,6 +455,13 @@
                 <w:sz w:val="20"/>
               </w:rPr>
             </w:pPr>
+            <w:r>
+              <w:rPr>
+                <w:rFonts w:ascii="Arial" w:hAnsi="Arial" w:cs="Arial"/>
+                <w:sz w:val="20"/>
+              </w:rPr>
+              <w:t>Successful (Pass)</w:t>
+            </w:r>
           </w:p>
         </w:tc>
         <w:tc>
@@ -461,6 +498,143 @@
         <w:tc>
           <w:tcPr>
             <w:tcW w:w="1246" w:type="dxa"/>
+            <w:vMerge/>
+          </w:tcPr>
+          <w:p>
+            <w:pPr>
+              <w:rPr>
+                <w:rFonts w:ascii="Arial" w:hAnsi="Arial" w:cs="Arial"/>
+                <w:sz w:val="20"/>
+              </w:rPr>
+            </w:pPr>
+          </w:p>
+        </w:tc>
+        <w:tc>
+          <w:tcPr>
+            <w:tcW w:w="1649" w:type="dxa"/>
+          </w:tcPr>
+          <w:p>
+            <w:pPr>
+              <w:rPr>
+                <w:rFonts w:ascii="Arial" w:hAnsi="Arial" w:cs="Arial"/>
+                <w:sz w:val="20"/>
+              </w:rPr>
+            </w:pPr>
+            <w:r>
+              <w:rPr>
+                <w:rFonts w:ascii="Arial" w:hAnsi="Arial" w:cs="Arial"/>
+                <w:sz w:val="20"/>
+              </w:rPr>
+              <w:t xml:space="preserve">User </w:t>
+            </w:r>
+            <w:r>
+              <w:rPr>
+                <w:rFonts w:ascii="Arial" w:hAnsi="Arial" w:cs="Arial"/>
+                <w:sz w:val="20"/>
+              </w:rPr>
+              <w:t xml:space="preserve">unable to </w:t>
+            </w:r>
+            <w:r>
+              <w:rPr>
+                <w:rFonts w:ascii="Arial" w:hAnsi="Arial" w:cs="Arial"/>
+                <w:sz w:val="20"/>
+              </w:rPr>
+              <w:t>login</w:t>
+            </w:r>
+          </w:p>
+        </w:tc>
+        <w:tc>
+          <w:tcPr>
+            <w:tcW w:w="2888" w:type="dxa"/>
+          </w:tcPr>
+          <w:p>
+            <w:pPr>
+              <w:spacing w:after="0" w:line="240" w:lineRule="auto"/>
+              <w:rPr>
+                <w:rFonts w:ascii="Arial" w:hAnsi="Arial" w:cs="Arial"/>
+                <w:sz w:val="20"/>
+              </w:rPr>
+            </w:pPr>
+            <w:r>
+              <w:rPr>
+                <w:rFonts w:ascii="Arial" w:hAnsi="Arial" w:cs="Arial"/>
+                <w:sz w:val="20"/>
+              </w:rPr>
+              <w:t>Username: &lt;Blank&gt;</w:t>
+            </w:r>
+          </w:p>
+          <w:p>
+            <w:pPr>
+              <w:spacing w:after="0" w:line="240" w:lineRule="auto"/>
+              <w:rPr>
+                <w:rFonts w:ascii="Arial" w:hAnsi="Arial" w:cs="Arial"/>
+                <w:sz w:val="20"/>
+              </w:rPr>
+            </w:pPr>
+            <w:r>
+              <w:rPr>
+                <w:rFonts w:ascii="Arial" w:hAnsi="Arial" w:cs="Arial"/>
+                <w:sz w:val="20"/>
+              </w:rPr>
+              <w:t>Password: &lt;Blank&gt;</w:t>
+            </w:r>
+          </w:p>
+        </w:tc>
+        <w:tc>
+          <w:tcPr>
+            <w:tcW w:w="3063" w:type="dxa"/>
+          </w:tcPr>
+          <w:p>
+            <w:pPr>
+              <w:rPr>
+                <w:rFonts w:ascii="Arial" w:hAnsi="Arial" w:cs="Arial"/>
+                <w:sz w:val="20"/>
+              </w:rPr>
+            </w:pPr>
+            <w:r>
+              <w:rPr>
+                <w:rFonts w:ascii="Arial" w:hAnsi="Arial" w:cs="Arial"/>
+                <w:sz w:val="20"/>
+              </w:rPr>
+              <w:t>Unsuccessful (Fail)</w:t>
+            </w:r>
+          </w:p>
+        </w:tc>
+        <w:tc>
+          <w:tcPr>
+            <w:tcW w:w="2645" w:type="dxa"/>
+          </w:tcPr>
+          <w:p>
+            <w:pPr>
+              <w:rPr>
+                <w:rFonts w:ascii="Arial" w:hAnsi="Arial" w:cs="Arial"/>
+                <w:sz w:val="20"/>
+              </w:rPr>
+            </w:pPr>
+          </w:p>
+        </w:tc>
+        <w:tc>
+          <w:tcPr>
+            <w:tcW w:w="2457" w:type="dxa"/>
+          </w:tcPr>
+          <w:p>
+            <w:pPr>
+              <w:rPr>
+                <w:rFonts w:ascii="Arial" w:hAnsi="Arial" w:cs="Arial"/>
+                <w:sz w:val="20"/>
+              </w:rPr>
+            </w:pPr>
+          </w:p>
+        </w:tc>
+      </w:tr>
+      <w:tr>
+        <w:trPr>
+          <w:trHeight w:val="890"/>
+        </w:trPr>
+        <w:tc>
+          <w:tcPr>
+            <w:tcW w:w="1246" w:type="dxa"/>
+            <w:vMerge w:val="restart"/>
           </w:tcPr>
           <w:p>
             <w:pPr>
@@ -494,21 +668,7 @@
                 <w:rFonts w:ascii="Arial" w:hAnsi="Arial" w:cs="Arial"/>
                 <w:sz w:val="20"/>
               </w:rPr>
-              <w:t xml:space="preserve">User </w:t>
-            </w:r>
-            <w:r>
-              <w:rPr>
-                <w:rFonts w:ascii="Arial" w:hAnsi="Arial" w:cs="Arial"/>
-                <w:sz w:val="20"/>
-              </w:rPr>
-              <w:t xml:space="preserve">unable to </w:t>
-            </w:r>
-            <w:r>
-              <w:rPr>
-                <w:rFonts w:ascii="Arial" w:hAnsi="Arial" w:cs="Arial"/>
-                <w:sz w:val="20"/>
-              </w:rPr>
-              <w:t>login</w:t>
+              <w:t>User able to login</w:t>
             </w:r>
           </w:p>
         </w:tc>
@@ -524,6 +684,43 @@
                 <w:sz w:val="20"/>
               </w:rPr>
             </w:pPr>
+            <w:r>
+              <w:rPr>
+                <w:rFonts w:ascii="Arial" w:hAnsi="Arial" w:cs="Arial"/>
+                <w:sz w:val="20"/>
+              </w:rPr>
+              <w:t>Username: &lt;Admin</w:t>
+            </w:r>
+            <w:r>
+              <w:rPr>
+                <w:rFonts w:ascii="Arial" w:hAnsi="Arial" w:cs="Arial"/>
+                <w:sz w:val="20"/>
+              </w:rPr>
+              <w:t>istrator</w:t>
+            </w:r>
+            <w:r>
+              <w:rPr>
+                <w:rFonts w:ascii="Arial" w:hAnsi="Arial" w:cs="Arial"/>
+                <w:sz w:val="20"/>
+              </w:rPr>
+              <w:t>&gt;</w:t>
+            </w:r>
+          </w:p>
+          <w:p>
+            <w:pPr>
+              <w:spacing w:after="0" w:line="240" w:lineRule="auto"/>
+              <w:rPr>
+                <w:rFonts w:ascii="Arial" w:hAnsi="Arial" w:cs="Arial"/>
+                <w:sz w:val="20"/>
+              </w:rPr>
+            </w:pPr>
+            <w:r>
+              <w:rPr>
+                <w:rFonts w:ascii="Arial" w:hAnsi="Arial" w:cs="Arial"/>
+                <w:sz w:val="20"/>
+              </w:rPr>
+              <w:t>Password &lt;Pa$$w0rd&gt;</w:t>
+            </w:r>
           </w:p>
         </w:tc>
         <w:tc>
@@ -537,6 +734,402 @@
                 <w:sz w:val="20"/>
               </w:rPr>
             </w:pPr>
+            <w:r>
+              <w:rPr>
+                <w:rFonts w:ascii="Arial" w:hAnsi="Arial" w:cs="Arial"/>
+                <w:sz w:val="20"/>
+              </w:rPr>
+              <w:t>Successful (Pass)</w:t>
+            </w:r>
+          </w:p>
+        </w:tc>
+        <w:tc>
+          <w:tcPr>
+            <w:tcW w:w="2645" w:type="dxa"/>
+          </w:tcPr>
+          <w:p>
+            <w:pPr>
+              <w:rPr>
+                <w:rFonts w:ascii="Arial" w:hAnsi="Arial" w:cs="Arial"/>
+                <w:sz w:val="20"/>
+              </w:rPr>
+            </w:pPr>
+          </w:p>
+        </w:tc>
+        <w:tc>
+          <w:tcPr>
+            <w:tcW w:w="2457" w:type="dxa"/>
+          </w:tcPr>
+          <w:p>
+            <w:pPr>
+              <w:rPr>
+                <w:rFonts w:ascii="Arial" w:hAnsi="Arial" w:cs="Arial"/>
+                <w:sz w:val="20"/>
+              </w:rPr>
+            </w:pPr>
+          </w:p>
+        </w:tc>
+      </w:tr>
+      <w:tr>
+        <w:trPr>
+          <w:trHeight w:val="890"/>
+        </w:trPr>
+        <w:tc>
+          <w:tcPr>
+            <w:tcW w:w="1246" w:type="dxa"/>
+            <w:vMerge/>
+          </w:tcPr>
+          <w:p>
+            <w:pPr>
+              <w:rPr>
+                <w:rFonts w:ascii="Arial" w:hAnsi="Arial" w:cs="Arial"/>
+                <w:sz w:val="20"/>
+              </w:rPr>
+            </w:pPr>
+          </w:p>
+        </w:tc>
+        <w:tc>
+          <w:tcPr>
+            <w:tcW w:w="1649" w:type="dxa"/>
+          </w:tcPr>
+          <w:p>
+            <w:pPr>
+              <w:rPr>
+                <w:rFonts w:ascii="Arial" w:hAnsi="Arial" w:cs="Arial"/>
+                <w:sz w:val="20"/>
+              </w:rPr>
+            </w:pPr>
+            <w:r>
+              <w:rPr>
+                <w:rFonts w:ascii="Arial" w:hAnsi="Arial" w:cs="Arial"/>
+                <w:sz w:val="20"/>
+              </w:rPr>
+              <w:t>User unable to login</w:t>
+            </w:r>
+          </w:p>
+        </w:tc>
+        <w:tc>
+          <w:tcPr>
+            <w:tcW w:w="2888" w:type="dxa"/>
+          </w:tcPr>
+          <w:p>
+            <w:pPr>
+              <w:spacing w:after="0" w:line="240" w:lineRule="auto"/>
+              <w:rPr>
+                <w:rFonts w:ascii="Arial" w:hAnsi="Arial" w:cs="Arial"/>
+                <w:sz w:val="20"/>
+              </w:rPr>
+            </w:pPr>
+            <w:r>
+              <w:rPr>
+                <w:rFonts w:ascii="Arial" w:hAnsi="Arial" w:cs="Arial"/>
+                <w:sz w:val="20"/>
+              </w:rPr>
+              <w:t>Username: &lt;Admin&gt;</w:t>
+            </w:r>
+          </w:p>
+          <w:p>
+            <w:pPr>
+              <w:spacing w:after="0" w:line="240" w:lineRule="auto"/>
+              <w:rPr>
+                <w:rFonts w:ascii="Arial" w:hAnsi="Arial" w:cs="Arial"/>
+                <w:sz w:val="20"/>
+              </w:rPr>
+            </w:pPr>
+            <w:r>
+              <w:rPr>
+                <w:rFonts w:ascii="Arial" w:hAnsi="Arial" w:cs="Arial"/>
+                <w:sz w:val="20"/>
+              </w:rPr>
+              <w:t>Password: &lt;P@$$word&gt;</w:t>
+            </w:r>
+          </w:p>
+        </w:tc>
+        <w:tc>
+          <w:tcPr>
+            <w:tcW w:w="3063" w:type="dxa"/>
+          </w:tcPr>
+          <w:p>
+            <w:pPr>
+              <w:rPr>
+                <w:rFonts w:ascii="Arial" w:hAnsi="Arial" w:cs="Arial"/>
+                <w:sz w:val="20"/>
+              </w:rPr>
+            </w:pPr>
+            <w:r>
+              <w:rPr>
+                <w:rFonts w:ascii="Arial" w:hAnsi="Arial" w:cs="Arial"/>
+                <w:sz w:val="20"/>
+              </w:rPr>
+              <w:t>Unsuccessful (</w:t>
+            </w:r>
+            <w:r>
+              <w:rPr>
+                <w:rFonts w:ascii="Arial" w:hAnsi="Arial" w:cs="Arial"/>
+                <w:sz w:val="20"/>
+              </w:rPr>
+              <w:t>F</w:t>
+            </w:r>
+            <w:r>
+              <w:rPr>
+                <w:rFonts w:ascii="Arial" w:hAnsi="Arial" w:cs="Arial"/>
+                <w:sz w:val="20"/>
+              </w:rPr>
+              <w:t>ail)</w:t>
+            </w:r>
+          </w:p>
+        </w:tc>
+        <w:tc>
+          <w:tcPr>
+            <w:tcW w:w="2645" w:type="dxa"/>
+          </w:tcPr>
+          <w:p>
+            <w:pPr>
+              <w:rPr>
+                <w:rFonts w:ascii="Arial" w:hAnsi="Arial" w:cs="Arial"/>
+                <w:sz w:val="20"/>
+              </w:rPr>
+            </w:pPr>
+          </w:p>
+        </w:tc>
+        <w:tc>
+          <w:tcPr>
+            <w:tcW w:w="2457" w:type="dxa"/>
+          </w:tcPr>
+          <w:p>
+            <w:pPr>
+              <w:rPr>
+                <w:rFonts w:ascii="Arial" w:hAnsi="Arial" w:cs="Arial"/>
+                <w:sz w:val="20"/>
+              </w:rPr>
+            </w:pPr>
+          </w:p>
+        </w:tc>
+      </w:tr>
+      <w:tr>
+        <w:trPr>
+          <w:trHeight w:val="890"/>
+        </w:trPr>
+        <w:tc>
+          <w:tcPr>
+            <w:tcW w:w="1246" w:type="dxa"/>
+            <w:vMerge w:val="restart"/>
+          </w:tcPr>
+          <w:p>
+            <w:pPr>
+              <w:rPr>
+                <w:rFonts w:ascii="Arial" w:hAnsi="Arial" w:cs="Arial"/>
+                <w:sz w:val="20"/>
+              </w:rPr>
+            </w:pPr>
+            <w:r>
+              <w:rPr>
+                <w:rFonts w:ascii="Arial" w:hAnsi="Arial" w:cs="Arial"/>
+                <w:sz w:val="20"/>
+              </w:rPr>
+              <w:t>3.</w:t>
+            </w:r>
+          </w:p>
+        </w:tc>
+        <w:tc>
+          <w:tcPr>
+            <w:tcW w:w="1649" w:type="dxa"/>
+          </w:tcPr>
+          <w:p>
+            <w:pPr>
+              <w:rPr>
+                <w:rFonts w:ascii="Arial" w:hAnsi="Arial" w:cs="Arial"/>
+                <w:sz w:val="20"/>
+              </w:rPr>
+            </w:pPr>
+            <w:r>
+              <w:rPr>
+                <w:rFonts w:ascii="Arial" w:hAnsi="Arial" w:cs="Arial"/>
+                <w:sz w:val="20"/>
+              </w:rPr>
+              <w:t>User able to login</w:t>
+            </w:r>
+          </w:p>
+        </w:tc>
+        <w:tc>
+          <w:tcPr>
+            <w:tcW w:w="2888" w:type="dxa"/>
+          </w:tcPr>
+          <w:p>
+            <w:pPr>
+              <w:spacing w:after="0" w:line="240" w:lineRule="auto"/>
+              <w:rPr>
+                <w:rFonts w:ascii="Arial" w:hAnsi="Arial" w:cs="Arial"/>
+                <w:sz w:val="20"/>
+              </w:rPr>
+            </w:pPr>
+            <w:r>
+              <w:rPr>
+                <w:rFonts w:ascii="Arial" w:hAnsi="Arial" w:cs="Arial"/>
+                <w:sz w:val="20"/>
+              </w:rPr>
+              <w:t>Username: &lt;Administrator&gt;</w:t>
+            </w:r>
+          </w:p>
+          <w:p>
+            <w:pPr>
+              <w:spacing w:after="0" w:line="240" w:lineRule="auto"/>
+              <w:rPr>
+                <w:rFonts w:ascii="Arial" w:hAnsi="Arial" w:cs="Arial"/>
+                <w:sz w:val="20"/>
+              </w:rPr>
+            </w:pPr>
+            <w:r>
+              <w:rPr>
+                <w:rFonts w:ascii="Arial" w:hAnsi="Arial" w:cs="Arial"/>
+                <w:sz w:val="20"/>
+              </w:rPr>
+              <w:t>Password &lt;Pa$$w0rd&gt;</w:t>
+            </w:r>
+          </w:p>
+        </w:tc>
+        <w:tc>
+          <w:tcPr>
+            <w:tcW w:w="3063" w:type="dxa"/>
+          </w:tcPr>
+          <w:p>
+            <w:pPr>
+              <w:rPr>
+                <w:rFonts w:ascii="Arial" w:hAnsi="Arial" w:cs="Arial"/>
+                <w:sz w:val="20"/>
+              </w:rPr>
+            </w:pPr>
+            <w:r>
+              <w:rPr>
+                <w:rFonts w:ascii="Arial" w:hAnsi="Arial" w:cs="Arial"/>
+                <w:sz w:val="20"/>
+              </w:rPr>
+              <w:t>Successful (Pass)</w:t>
+            </w:r>
+          </w:p>
+        </w:tc>
+        <w:tc>
+          <w:tcPr>
+            <w:tcW w:w="2645" w:type="dxa"/>
+          </w:tcPr>
+          <w:p>
+            <w:pPr>
+              <w:rPr>
+                <w:rFonts w:ascii="Arial" w:hAnsi="Arial" w:cs="Arial"/>
+                <w:sz w:val="20"/>
+              </w:rPr>
+            </w:pPr>
+          </w:p>
+        </w:tc>
+        <w:tc>
+          <w:tcPr>
+            <w:tcW w:w="2457" w:type="dxa"/>
+          </w:tcPr>
+          <w:p>
+            <w:pPr>
+              <w:rPr>
+                <w:rFonts w:ascii="Arial" w:hAnsi="Arial" w:cs="Arial"/>
+                <w:sz w:val="20"/>
+              </w:rPr>
+            </w:pPr>
+          </w:p>
+        </w:tc>
+      </w:tr>
+      <w:tr>
+        <w:trPr>
+          <w:trHeight w:val="890"/>
+        </w:trPr>
+        <w:tc>
+          <w:tcPr>
+            <w:tcW w:w="1246" w:type="dxa"/>
+            <w:vMerge/>
+          </w:tcPr>
+          <w:p>
+            <w:pPr>
+              <w:rPr>
+                <w:rFonts w:ascii="Arial" w:hAnsi="Arial" w:cs="Arial"/>
+                <w:sz w:val="20"/>
+              </w:rPr>
+            </w:pPr>
+          </w:p>
+        </w:tc>
+        <w:tc>
+          <w:tcPr>
+            <w:tcW w:w="1649" w:type="dxa"/>
+          </w:tcPr>
+          <w:p>
+            <w:pPr>
+              <w:rPr>
+                <w:rFonts w:ascii="Arial" w:hAnsi="Arial" w:cs="Arial"/>
+                <w:sz w:val="20"/>
+              </w:rPr>
+            </w:pPr>
+            <w:r>
+              <w:rPr>
+                <w:rFonts w:ascii="Arial" w:hAnsi="Arial" w:cs="Arial"/>
+                <w:sz w:val="20"/>
+              </w:rPr>
+              <w:t>User unable to login</w:t>
+            </w:r>
+          </w:p>
+        </w:tc>
+        <w:tc>
+          <w:tcPr>
+            <w:tcW w:w="2888" w:type="dxa"/>
+          </w:tcPr>
+          <w:p>
+            <w:pPr>
+              <w:spacing w:after="0" w:line="240" w:lineRule="auto"/>
+              <w:rPr>
+                <w:rFonts w:ascii="Arial" w:hAnsi="Arial" w:cs="Arial"/>
+                <w:sz w:val="20"/>
+              </w:rPr>
+            </w:pPr>
+            <w:r>
+              <w:rPr>
+                <w:rFonts w:ascii="Arial" w:hAnsi="Arial" w:cs="Arial"/>
+                <w:sz w:val="20"/>
+              </w:rPr>
+              <w:t>Username: &lt;&gt;</w:t>
+            </w:r>
+          </w:p>
+          <w:p>
+            <w:pPr>
+              <w:spacing w:after="0" w:line="240" w:lineRule="auto"/>
+              <w:rPr>
+                <w:rFonts w:ascii="Arial" w:hAnsi="Arial" w:cs="Arial"/>
+                <w:sz w:val="20"/>
+              </w:rPr>
+            </w:pPr>
+            <w:r>
+              <w:rPr>
+                <w:rFonts w:ascii="Arial" w:hAnsi="Arial" w:cs="Arial"/>
+                <w:sz w:val="20"/>
+              </w:rPr>
+              <w:t>Password: &lt;P@$$word&gt;</w:t>
+            </w:r>
+          </w:p>
+        </w:tc>
+        <w:tc>
+          <w:tcPr>
+            <w:tcW w:w="3063" w:type="dxa"/>
+          </w:tcPr>
+          <w:p>
+            <w:pPr>
+              <w:rPr>
+                <w:rFonts w:ascii="Arial" w:hAnsi="Arial" w:cs="Arial"/>
+                <w:sz w:val="20"/>
+              </w:rPr>
+            </w:pPr>
+            <w:r>
+              <w:rPr>
+                <w:rFonts w:ascii="Arial" w:hAnsi="Arial" w:cs="Arial"/>
+                <w:sz w:val="20"/>
+              </w:rPr>
+              <w:t>Unsuccessful (Fail)</w:t>
+            </w:r>
+            <w:bookmarkStart w:id="0" w:name="_GoBack"/>
+            <w:bookmarkEnd w:id="0"/>
           </w:p>
         </w:tc>
         <w:tc>
@@ -1215,7 +1808,6 @@
                 <w:rFonts w:ascii="Arial" w:hAnsi="Arial" w:cs="Arial"/>
                 <w:b/>
               </w:rPr>
-              <w:lastRenderedPageBreak/>
               <w:t>Test Description</w:t>
             </w:r>
           </w:p>
@@ -1876,7 +2468,6 @@
                 <w:bCs/>
                 <w:sz w:val="20"/>
               </w:rPr>
-              <w:lastRenderedPageBreak/>
               <w:t>Sequence</w:t>
             </w:r>
           </w:p>

</xml_diff>